<commit_message>
Added to Interfaces and Abstraction - Exercises
</commit_message>
<xml_diff>
--- a/JAVA OPP Oct. 2022/04 Interfaces and Abstraction - Exercises/Problems Description - Interfaces and Abstraction - Exercises.docx
+++ b/JAVA OPP Oct. 2022/04 Interfaces and Abstraction - Exercises/Problems Description - Interfaces and Abstraction - Exercises.docx
@@ -22,9 +22,6 @@
     <w:p>
       <w:pPr>
         <w:jc w:val="center"/>
-        <w:rPr>
-          <w:lang w:val="bg-BG"/>
-        </w:rPr>
       </w:pPr>
       <w:r>
         <w:t xml:space="preserve">This document defines the </w:t>
@@ -106,6 +103,43 @@
       <w:r>
         <w:t>.</w:t>
       </w:r>
+    </w:p>
+    <w:p>
+      <w:pPr>
+        <w:rPr>
+          <w:sz w:val="20"/>
+          <w:szCs w:val="20"/>
+          <w:lang w:val="en-GB"/>
+        </w:rPr>
+      </w:pPr>
+      <w:hyperlink r:id="rId10" w:history="1">
+        <w:r>
+          <w:rPr>
+            <w:rStyle w:val="Hyperlink"/>
+            <w:sz w:val="20"/>
+            <w:szCs w:val="20"/>
+            <w:lang w:val="bg-BG"/>
+          </w:rPr>
+          <w:t>https://softuni.bg/trainings/resources/video/77230/video-07-november-2022-dimo-georgiev-java-oop-october-2022/3845</w:t>
+        </w:r>
+      </w:hyperlink>
+      <w:r>
+        <w:rPr>
+          <w:sz w:val="20"/>
+          <w:szCs w:val="20"/>
+          <w:lang w:val="en-GB"/>
+        </w:rPr>
+        <w:t xml:space="preserve"> </w:t>
+      </w:r>
+    </w:p>
+    <w:p>
+      <w:pPr>
+        <w:rPr>
+          <w:sz w:val="20"/>
+          <w:szCs w:val="20"/>
+          <w:lang w:val="en-GB"/>
+        </w:rPr>
+      </w:pPr>
     </w:p>
     <w:p>
       <w:pPr>
@@ -3347,8 +3381,19 @@
                 <w:sz w:val="20"/>
                 <w:szCs w:val="23"/>
               </w:rPr>
-              <w:t>String[] args</w:t>
-            </w:r>
+              <w:t xml:space="preserve">String[] </w:t>
+            </w:r>
+            <w:proofErr w:type="spellStart"/>
+            <w:r>
+              <w:rPr>
+                <w:rFonts w:ascii="Courier New" w:eastAsia="Times New Roman" w:hAnsi="Courier New" w:cs="Courier New"/>
+                <w:color w:val="000000"/>
+                <w:sz w:val="20"/>
+                <w:szCs w:val="23"/>
+              </w:rPr>
+              <w:t>args</w:t>
+            </w:r>
+            <w:proofErr w:type="spellEnd"/>
             <w:r>
               <w:rPr>
                 <w:rFonts w:ascii="Courier New" w:eastAsia="Times New Roman" w:hAnsi="Courier New" w:cs="Courier New"/>
@@ -3405,7 +3450,17 @@
                 <w:sz w:val="20"/>
                 <w:szCs w:val="23"/>
               </w:rPr>
-              <w:t>= Citizen.</w:t>
+              <w:t xml:space="preserve">= </w:t>
+            </w:r>
+            <w:proofErr w:type="spellStart"/>
+            <w:r>
+              <w:rPr>
+                <w:rFonts w:ascii="Courier New" w:eastAsia="Times New Roman" w:hAnsi="Courier New" w:cs="Courier New"/>
+                <w:color w:val="000000"/>
+                <w:sz w:val="20"/>
+                <w:szCs w:val="23"/>
+              </w:rPr>
+              <w:t>Citizen.</w:t>
             </w:r>
             <w:r>
               <w:rPr>
@@ -3437,6 +3492,7 @@
               </w:rPr>
               <w:t>getInterfaces</w:t>
             </w:r>
+            <w:proofErr w:type="spellEnd"/>
             <w:r>
               <w:rPr>
                 <w:rFonts w:ascii="Courier New" w:eastAsia="Times New Roman" w:hAnsi="Courier New" w:cs="Courier New"/>
@@ -3478,6 +3534,7 @@
               </w:rPr>
               <w:t>(</w:t>
             </w:r>
+            <w:proofErr w:type="spellStart"/>
             <w:r>
               <w:rPr>
                 <w:rFonts w:ascii="Courier New" w:eastAsia="Times New Roman" w:hAnsi="Courier New" w:cs="Courier New"/>
@@ -3499,6 +3556,7 @@
               </w:rPr>
               <w:t>asList</w:t>
             </w:r>
+            <w:proofErr w:type="spellEnd"/>
             <w:r>
               <w:rPr>
                 <w:rFonts w:ascii="Courier New" w:eastAsia="Times New Roman" w:hAnsi="Courier New" w:cs="Courier New"/>
@@ -3528,6 +3586,7 @@
               </w:rPr>
               <w:t>(</w:t>
             </w:r>
+            <w:proofErr w:type="spellStart"/>
             <w:r>
               <w:rPr>
                 <w:rFonts w:ascii="Courier New" w:eastAsia="Times New Roman" w:hAnsi="Courier New" w:cs="Courier New"/>
@@ -3548,6 +3607,7 @@
               </w:rPr>
               <w:t>class</w:t>
             </w:r>
+            <w:proofErr w:type="spellEnd"/>
             <w:r>
               <w:rPr>
                 <w:rFonts w:ascii="Courier New" w:eastAsia="Times New Roman" w:hAnsi="Courier New" w:cs="Courier New"/>
@@ -3576,30 +3636,9 @@
                 <w:sz w:val="20"/>
                 <w:szCs w:val="23"/>
               </w:rPr>
-              <w:t>&amp;&amp; Arrays.</w:t>
-            </w:r>
-            <w:r>
-              <w:rPr>
-                <w:rFonts w:ascii="Courier New" w:eastAsia="Times New Roman" w:hAnsi="Courier New" w:cs="Courier New"/>
-                <w:i/>
-                <w:iCs/>
-                <w:noProof/>
-                <w:color w:val="000000"/>
-                <w:sz w:val="20"/>
-                <w:szCs w:val="23"/>
-              </w:rPr>
-              <w:t>asList</w:t>
-            </w:r>
-            <w:r>
-              <w:rPr>
-                <w:rFonts w:ascii="Courier New" w:eastAsia="Times New Roman" w:hAnsi="Courier New" w:cs="Courier New"/>
-                <w:noProof/>
-                <w:color w:val="000000"/>
-                <w:sz w:val="20"/>
-                <w:szCs w:val="23"/>
-              </w:rPr>
-              <w:t>(citizenInterfaces</w:t>
-            </w:r>
+              <w:t xml:space="preserve">&amp;&amp; </w:t>
+            </w:r>
+            <w:proofErr w:type="spellStart"/>
             <w:r>
               <w:rPr>
                 <w:rFonts w:ascii="Courier New" w:eastAsia="Times New Roman" w:hAnsi="Courier New" w:cs="Courier New"/>
@@ -3607,17 +3646,30 @@
                 <w:sz w:val="20"/>
                 <w:szCs w:val="23"/>
               </w:rPr>
-              <w:t>).contains</w:t>
+              <w:t>Arrays.</w:t>
             </w:r>
             <w:r>
               <w:rPr>
                 <w:rFonts w:ascii="Courier New" w:eastAsia="Times New Roman" w:hAnsi="Courier New" w:cs="Courier New"/>
+                <w:i/>
+                <w:iCs/>
                 <w:noProof/>
                 <w:color w:val="000000"/>
                 <w:sz w:val="20"/>
                 <w:szCs w:val="23"/>
               </w:rPr>
-              <w:t>(</w:t>
+              <w:t>asList</w:t>
+            </w:r>
+            <w:proofErr w:type="spellEnd"/>
+            <w:r>
+              <w:rPr>
+                <w:rFonts w:ascii="Courier New" w:eastAsia="Times New Roman" w:hAnsi="Courier New" w:cs="Courier New"/>
+                <w:noProof/>
+                <w:color w:val="000000"/>
+                <w:sz w:val="20"/>
+                <w:szCs w:val="23"/>
+              </w:rPr>
+              <w:t>(citizenInterfaces</w:t>
             </w:r>
             <w:r>
               <w:rPr>
@@ -3626,6 +3678,26 @@
                 <w:sz w:val="20"/>
                 <w:szCs w:val="23"/>
               </w:rPr>
+              <w:t>).contains</w:t>
+            </w:r>
+            <w:r>
+              <w:rPr>
+                <w:rFonts w:ascii="Courier New" w:eastAsia="Times New Roman" w:hAnsi="Courier New" w:cs="Courier New"/>
+                <w:noProof/>
+                <w:color w:val="000000"/>
+                <w:sz w:val="20"/>
+                <w:szCs w:val="23"/>
+              </w:rPr>
+              <w:t>(</w:t>
+            </w:r>
+            <w:proofErr w:type="spellStart"/>
+            <w:r>
+              <w:rPr>
+                <w:rFonts w:ascii="Courier New" w:eastAsia="Times New Roman" w:hAnsi="Courier New" w:cs="Courier New"/>
+                <w:color w:val="000000"/>
+                <w:sz w:val="20"/>
+                <w:szCs w:val="23"/>
+              </w:rPr>
               <w:t>Identifiable.</w:t>
             </w:r>
             <w:r>
@@ -3639,6 +3711,7 @@
               </w:rPr>
               <w:t>class</w:t>
             </w:r>
+            <w:proofErr w:type="spellEnd"/>
             <w:r>
               <w:rPr>
                 <w:rFonts w:ascii="Courier New" w:eastAsia="Times New Roman" w:hAnsi="Courier New" w:cs="Courier New"/>
@@ -3666,7 +3739,17 @@
                 <w:sz w:val="20"/>
                 <w:szCs w:val="23"/>
               </w:rPr>
-              <w:t>Method[] methods = Birthable.</w:t>
+              <w:t xml:space="preserve">Method[] methods = </w:t>
+            </w:r>
+            <w:proofErr w:type="spellStart"/>
+            <w:r>
+              <w:rPr>
+                <w:rFonts w:ascii="Courier New" w:eastAsia="Times New Roman" w:hAnsi="Courier New" w:cs="Courier New"/>
+                <w:color w:val="000000"/>
+                <w:sz w:val="20"/>
+                <w:szCs w:val="23"/>
+              </w:rPr>
+              <w:t>Birthable.</w:t>
             </w:r>
             <w:r>
               <w:rPr>
@@ -3698,6 +3781,7 @@
               </w:rPr>
               <w:t>getDeclaredMethods</w:t>
             </w:r>
+            <w:proofErr w:type="spellEnd"/>
             <w:r>
               <w:rPr>
                 <w:rFonts w:ascii="Courier New" w:eastAsia="Times New Roman" w:hAnsi="Courier New" w:cs="Courier New"/>
@@ -3752,7 +3836,17 @@
                 <w:sz w:val="20"/>
                 <w:szCs w:val="23"/>
               </w:rPr>
-              <w:t xml:space="preserve"> = Identifiable.</w:t>
+              <w:t xml:space="preserve"> = </w:t>
+            </w:r>
+            <w:proofErr w:type="spellStart"/>
+            <w:r>
+              <w:rPr>
+                <w:rFonts w:ascii="Courier New" w:eastAsia="Times New Roman" w:hAnsi="Courier New" w:cs="Courier New"/>
+                <w:color w:val="000000"/>
+                <w:sz w:val="20"/>
+                <w:szCs w:val="23"/>
+              </w:rPr>
+              <w:t>Identifiable.</w:t>
             </w:r>
             <w:r>
               <w:rPr>
@@ -3784,6 +3878,7 @@
               </w:rPr>
               <w:t>getDeclaredMethods</w:t>
             </w:r>
+            <w:proofErr w:type="spellEnd"/>
             <w:r>
               <w:rPr>
                 <w:rFonts w:ascii="Courier New" w:eastAsia="Times New Roman" w:hAnsi="Courier New" w:cs="Courier New"/>
@@ -3811,7 +3906,27 @@
                 <w:sz w:val="20"/>
                 <w:szCs w:val="23"/>
               </w:rPr>
-              <w:t xml:space="preserve">Scanner scanner = </w:t>
+              <w:t xml:space="preserve">Scanner </w:t>
+            </w:r>
+            <w:proofErr w:type="spellStart"/>
+            <w:r>
+              <w:rPr>
+                <w:rFonts w:ascii="Courier New" w:eastAsia="Times New Roman" w:hAnsi="Courier New" w:cs="Courier New"/>
+                <w:color w:val="000000"/>
+                <w:sz w:val="20"/>
+                <w:szCs w:val="23"/>
+              </w:rPr>
+              <w:t>scanner</w:t>
+            </w:r>
+            <w:proofErr w:type="spellEnd"/>
+            <w:r>
+              <w:rPr>
+                <w:rFonts w:ascii="Courier New" w:eastAsia="Times New Roman" w:hAnsi="Courier New" w:cs="Courier New"/>
+                <w:color w:val="000000"/>
+                <w:sz w:val="20"/>
+                <w:szCs w:val="23"/>
+              </w:rPr>
+              <w:t xml:space="preserve"> = </w:t>
             </w:r>
             <w:r>
               <w:rPr>
@@ -3892,18 +4007,29 @@
                 <w:sz w:val="20"/>
                 <w:szCs w:val="23"/>
               </w:rPr>
-              <w:t>String name = scanner.</w:t>
-            </w:r>
+              <w:t xml:space="preserve">String name = </w:t>
+            </w:r>
+            <w:proofErr w:type="spellStart"/>
             <w:r>
               <w:rPr>
                 <w:rFonts w:ascii="Courier New" w:eastAsia="Times New Roman" w:hAnsi="Courier New" w:cs="Courier New"/>
-                <w:noProof/>
                 <w:color w:val="000000"/>
                 <w:sz w:val="20"/>
                 <w:szCs w:val="23"/>
               </w:rPr>
+              <w:t>scanner.</w:t>
+            </w:r>
+            <w:r>
+              <w:rPr>
+                <w:rFonts w:ascii="Courier New" w:eastAsia="Times New Roman" w:hAnsi="Courier New" w:cs="Courier New"/>
+                <w:noProof/>
+                <w:color w:val="000000"/>
+                <w:sz w:val="20"/>
+                <w:szCs w:val="23"/>
+              </w:rPr>
               <w:t>nextLine</w:t>
             </w:r>
+            <w:proofErr w:type="spellEnd"/>
             <w:r>
               <w:rPr>
                 <w:rFonts w:ascii="Courier New" w:eastAsia="Times New Roman" w:hAnsi="Courier New" w:cs="Courier New"/>
@@ -3942,30 +4068,9 @@
                 <w:sz w:val="20"/>
                 <w:szCs w:val="23"/>
               </w:rPr>
-              <w:t>age = Integer.</w:t>
-            </w:r>
-            <w:r>
-              <w:rPr>
-                <w:rFonts w:ascii="Courier New" w:eastAsia="Times New Roman" w:hAnsi="Courier New" w:cs="Courier New"/>
-                <w:i/>
-                <w:iCs/>
-                <w:noProof/>
-                <w:color w:val="000000"/>
-                <w:sz w:val="20"/>
-                <w:szCs w:val="23"/>
-              </w:rPr>
-              <w:t>parseInt</w:t>
-            </w:r>
-            <w:r>
-              <w:rPr>
-                <w:rFonts w:ascii="Courier New" w:eastAsia="Times New Roman" w:hAnsi="Courier New" w:cs="Courier New"/>
-                <w:noProof/>
-                <w:color w:val="000000"/>
-                <w:sz w:val="20"/>
-                <w:szCs w:val="23"/>
-              </w:rPr>
-              <w:t>(</w:t>
-            </w:r>
+              <w:t xml:space="preserve">age = </w:t>
+            </w:r>
+            <w:proofErr w:type="spellStart"/>
             <w:r>
               <w:rPr>
                 <w:rFonts w:ascii="Courier New" w:eastAsia="Times New Roman" w:hAnsi="Courier New" w:cs="Courier New"/>
@@ -3973,18 +4078,52 @@
                 <w:sz w:val="20"/>
                 <w:szCs w:val="23"/>
               </w:rPr>
-              <w:t>scanner.</w:t>
+              <w:t>Integer.</w:t>
             </w:r>
             <w:r>
               <w:rPr>
                 <w:rFonts w:ascii="Courier New" w:eastAsia="Times New Roman" w:hAnsi="Courier New" w:cs="Courier New"/>
+                <w:i/>
+                <w:iCs/>
                 <w:noProof/>
                 <w:color w:val="000000"/>
                 <w:sz w:val="20"/>
                 <w:szCs w:val="23"/>
               </w:rPr>
+              <w:t>parseInt</w:t>
+            </w:r>
+            <w:proofErr w:type="spellEnd"/>
+            <w:r>
+              <w:rPr>
+                <w:rFonts w:ascii="Courier New" w:eastAsia="Times New Roman" w:hAnsi="Courier New" w:cs="Courier New"/>
+                <w:noProof/>
+                <w:color w:val="000000"/>
+                <w:sz w:val="20"/>
+                <w:szCs w:val="23"/>
+              </w:rPr>
+              <w:t>(</w:t>
+            </w:r>
+            <w:proofErr w:type="spellStart"/>
+            <w:r>
+              <w:rPr>
+                <w:rFonts w:ascii="Courier New" w:eastAsia="Times New Roman" w:hAnsi="Courier New" w:cs="Courier New"/>
+                <w:color w:val="000000"/>
+                <w:sz w:val="20"/>
+                <w:szCs w:val="23"/>
+              </w:rPr>
+              <w:t>scanner.</w:t>
+            </w:r>
+            <w:r>
+              <w:rPr>
+                <w:rFonts w:ascii="Courier New" w:eastAsia="Times New Roman" w:hAnsi="Courier New" w:cs="Courier New"/>
+                <w:noProof/>
+                <w:color w:val="000000"/>
+                <w:sz w:val="20"/>
+                <w:szCs w:val="23"/>
+              </w:rPr>
               <w:t>nextLine</w:t>
             </w:r>
+            <w:proofErr w:type="spellEnd"/>
             <w:r>
               <w:rPr>
                 <w:rFonts w:ascii="Courier New" w:eastAsia="Times New Roman" w:hAnsi="Courier New" w:cs="Courier New"/>
@@ -4012,18 +4151,29 @@
                 <w:sz w:val="20"/>
                 <w:szCs w:val="23"/>
               </w:rPr>
-              <w:t>String id = scanner.</w:t>
-            </w:r>
+              <w:t xml:space="preserve">String id = </w:t>
+            </w:r>
+            <w:proofErr w:type="spellStart"/>
             <w:r>
               <w:rPr>
                 <w:rFonts w:ascii="Courier New" w:eastAsia="Times New Roman" w:hAnsi="Courier New" w:cs="Courier New"/>
-                <w:noProof/>
                 <w:color w:val="000000"/>
                 <w:sz w:val="20"/>
                 <w:szCs w:val="23"/>
               </w:rPr>
+              <w:t>scanner.</w:t>
+            </w:r>
+            <w:r>
+              <w:rPr>
+                <w:rFonts w:ascii="Courier New" w:eastAsia="Times New Roman" w:hAnsi="Courier New" w:cs="Courier New"/>
+                <w:noProof/>
+                <w:color w:val="000000"/>
+                <w:sz w:val="20"/>
+                <w:szCs w:val="23"/>
+              </w:rPr>
               <w:t>nextLine</w:t>
             </w:r>
+            <w:proofErr w:type="spellEnd"/>
             <w:r>
               <w:rPr>
                 <w:rFonts w:ascii="Courier New" w:eastAsia="Times New Roman" w:hAnsi="Courier New" w:cs="Courier New"/>
@@ -4070,18 +4220,29 @@
                 <w:sz w:val="20"/>
                 <w:szCs w:val="23"/>
               </w:rPr>
-              <w:t>= scanner.</w:t>
-            </w:r>
+              <w:t xml:space="preserve">= </w:t>
+            </w:r>
+            <w:proofErr w:type="spellStart"/>
             <w:r>
               <w:rPr>
                 <w:rFonts w:ascii="Courier New" w:eastAsia="Times New Roman" w:hAnsi="Courier New" w:cs="Courier New"/>
-                <w:noProof/>
                 <w:color w:val="000000"/>
                 <w:sz w:val="20"/>
                 <w:szCs w:val="23"/>
               </w:rPr>
+              <w:t>scanner.</w:t>
+            </w:r>
+            <w:r>
+              <w:rPr>
+                <w:rFonts w:ascii="Courier New" w:eastAsia="Times New Roman" w:hAnsi="Courier New" w:cs="Courier New"/>
+                <w:noProof/>
+                <w:color w:val="000000"/>
+                <w:sz w:val="20"/>
+                <w:szCs w:val="23"/>
+              </w:rPr>
               <w:t>nextLine</w:t>
             </w:r>
+            <w:proofErr w:type="spellEnd"/>
             <w:r>
               <w:rPr>
                 <w:rFonts w:ascii="Courier New" w:eastAsia="Times New Roman" w:hAnsi="Courier New" w:cs="Courier New"/>
@@ -4109,7 +4270,27 @@
                 <w:sz w:val="20"/>
                 <w:szCs w:val="23"/>
               </w:rPr>
-              <w:t xml:space="preserve">Identifiable identifiable = </w:t>
+              <w:t xml:space="preserve">Identifiable </w:t>
+            </w:r>
+            <w:proofErr w:type="spellStart"/>
+            <w:r>
+              <w:rPr>
+                <w:rFonts w:ascii="Courier New" w:eastAsia="Times New Roman" w:hAnsi="Courier New" w:cs="Courier New"/>
+                <w:color w:val="000000"/>
+                <w:sz w:val="20"/>
+                <w:szCs w:val="23"/>
+              </w:rPr>
+              <w:t>identifiable</w:t>
+            </w:r>
+            <w:proofErr w:type="spellEnd"/>
+            <w:r>
+              <w:rPr>
+                <w:rFonts w:ascii="Courier New" w:eastAsia="Times New Roman" w:hAnsi="Courier New" w:cs="Courier New"/>
+                <w:color w:val="000000"/>
+                <w:sz w:val="20"/>
+                <w:szCs w:val="23"/>
+              </w:rPr>
+              <w:t xml:space="preserve"> = </w:t>
             </w:r>
             <w:r>
               <w:rPr>
@@ -4141,6 +4322,7 @@
               </w:rPr>
               <w:t>(</w:t>
             </w:r>
+            <w:proofErr w:type="spellStart"/>
             <w:r>
               <w:rPr>
                 <w:rFonts w:ascii="Courier New" w:eastAsia="Times New Roman" w:hAnsi="Courier New" w:cs="Courier New"/>
@@ -4160,6 +4342,7 @@
               </w:rPr>
               <w:t>birthDate</w:t>
             </w:r>
+            <w:proofErr w:type="spellEnd"/>
             <w:r>
               <w:rPr>
                 <w:rFonts w:ascii="Courier New" w:eastAsia="Times New Roman" w:hAnsi="Courier New" w:cs="Courier New"/>
@@ -4180,6 +4363,7 @@
               <w:br/>
               <w:t xml:space="preserve">        </w:t>
             </w:r>
+            <w:proofErr w:type="spellStart"/>
             <w:r>
               <w:rPr>
                 <w:rFonts w:ascii="Courier New" w:eastAsia="Times New Roman" w:hAnsi="Courier New" w:cs="Courier New"/>
@@ -4187,7 +4371,37 @@
                 <w:sz w:val="20"/>
                 <w:szCs w:val="23"/>
               </w:rPr>
-              <w:t xml:space="preserve">Birthable birthable = </w:t>
+              <w:t>Birthable</w:t>
+            </w:r>
+            <w:proofErr w:type="spellEnd"/>
+            <w:r>
+              <w:rPr>
+                <w:rFonts w:ascii="Courier New" w:eastAsia="Times New Roman" w:hAnsi="Courier New" w:cs="Courier New"/>
+                <w:color w:val="000000"/>
+                <w:sz w:val="20"/>
+                <w:szCs w:val="23"/>
+              </w:rPr>
+              <w:t xml:space="preserve"> </w:t>
+            </w:r>
+            <w:proofErr w:type="spellStart"/>
+            <w:r>
+              <w:rPr>
+                <w:rFonts w:ascii="Courier New" w:eastAsia="Times New Roman" w:hAnsi="Courier New" w:cs="Courier New"/>
+                <w:color w:val="000000"/>
+                <w:sz w:val="20"/>
+                <w:szCs w:val="23"/>
+              </w:rPr>
+              <w:t>birthable</w:t>
+            </w:r>
+            <w:proofErr w:type="spellEnd"/>
+            <w:r>
+              <w:rPr>
+                <w:rFonts w:ascii="Courier New" w:eastAsia="Times New Roman" w:hAnsi="Courier New" w:cs="Courier New"/>
+                <w:color w:val="000000"/>
+                <w:sz w:val="20"/>
+                <w:szCs w:val="23"/>
+              </w:rPr>
+              <w:t xml:space="preserve"> = </w:t>
             </w:r>
             <w:r>
               <w:rPr>
@@ -4219,6 +4433,7 @@
               </w:rPr>
               <w:t>(</w:t>
             </w:r>
+            <w:proofErr w:type="spellStart"/>
             <w:r>
               <w:rPr>
                 <w:rFonts w:ascii="Courier New" w:eastAsia="Times New Roman" w:hAnsi="Courier New" w:cs="Courier New"/>
@@ -4238,6 +4453,7 @@
               </w:rPr>
               <w:t>birthDate</w:t>
             </w:r>
+            <w:proofErr w:type="spellEnd"/>
             <w:r>
               <w:rPr>
                 <w:rFonts w:ascii="Courier New" w:eastAsia="Times New Roman" w:hAnsi="Courier New" w:cs="Courier New"/>
@@ -4258,6 +4474,7 @@
               <w:br/>
               <w:t xml:space="preserve">        </w:t>
             </w:r>
+            <w:proofErr w:type="spellStart"/>
             <w:r>
               <w:rPr>
                 <w:rFonts w:ascii="Courier New" w:eastAsia="Times New Roman" w:hAnsi="Courier New" w:cs="Courier New"/>
@@ -4289,6 +4506,7 @@
               </w:rPr>
               <w:t>.println</w:t>
             </w:r>
+            <w:proofErr w:type="spellEnd"/>
             <w:r>
               <w:rPr>
                 <w:rFonts w:ascii="Courier New" w:eastAsia="Times New Roman" w:hAnsi="Courier New" w:cs="Courier New"/>
@@ -4299,6 +4517,7 @@
               </w:rPr>
               <w:t>(</w:t>
             </w:r>
+            <w:proofErr w:type="spellStart"/>
             <w:r>
               <w:rPr>
                 <w:rFonts w:ascii="Courier New" w:eastAsia="Times New Roman" w:hAnsi="Courier New" w:cs="Courier New"/>
@@ -4319,6 +4538,7 @@
               </w:rPr>
               <w:t>length</w:t>
             </w:r>
+            <w:proofErr w:type="spellEnd"/>
             <w:r>
               <w:rPr>
                 <w:rFonts w:ascii="Courier New" w:eastAsia="Times New Roman" w:hAnsi="Courier New" w:cs="Courier New"/>
@@ -4339,6 +4559,7 @@
               <w:br/>
               <w:t xml:space="preserve">        </w:t>
             </w:r>
+            <w:proofErr w:type="spellStart"/>
             <w:r>
               <w:rPr>
                 <w:rFonts w:ascii="Courier New" w:eastAsia="Times New Roman" w:hAnsi="Courier New" w:cs="Courier New"/>
@@ -4370,6 +4591,7 @@
               </w:rPr>
               <w:t>.println</w:t>
             </w:r>
+            <w:proofErr w:type="spellEnd"/>
             <w:r>
               <w:rPr>
                 <w:rFonts w:ascii="Courier New" w:eastAsia="Times New Roman" w:hAnsi="Courier New" w:cs="Courier New"/>
@@ -4407,6 +4629,7 @@
               </w:rPr>
               <w:t>].</w:t>
             </w:r>
+            <w:proofErr w:type="spellStart"/>
             <w:r>
               <w:rPr>
                 <w:rFonts w:ascii="Courier New" w:eastAsia="Times New Roman" w:hAnsi="Courier New" w:cs="Courier New"/>
@@ -4417,6 +4640,7 @@
               </w:rPr>
               <w:t>getReturnType</w:t>
             </w:r>
+            <w:proofErr w:type="spellEnd"/>
             <w:r>
               <w:rPr>
                 <w:rFonts w:ascii="Courier New" w:eastAsia="Times New Roman" w:hAnsi="Courier New" w:cs="Courier New"/>
@@ -4426,6 +4650,7 @@
               </w:rPr>
               <w:t>().</w:t>
             </w:r>
+            <w:proofErr w:type="spellStart"/>
             <w:r>
               <w:rPr>
                 <w:rFonts w:ascii="Courier New" w:eastAsia="Times New Roman" w:hAnsi="Courier New" w:cs="Courier New"/>
@@ -4436,6 +4661,7 @@
               </w:rPr>
               <w:t>getSimpleName</w:t>
             </w:r>
+            <w:proofErr w:type="spellEnd"/>
             <w:r>
               <w:rPr>
                 <w:rFonts w:ascii="Courier New" w:eastAsia="Times New Roman" w:hAnsi="Courier New" w:cs="Courier New"/>
@@ -4456,6 +4682,7 @@
               <w:br/>
               <w:t xml:space="preserve">        </w:t>
             </w:r>
+            <w:proofErr w:type="spellStart"/>
             <w:r>
               <w:rPr>
                 <w:rFonts w:ascii="Courier New" w:eastAsia="Times New Roman" w:hAnsi="Courier New" w:cs="Courier New"/>
@@ -4487,6 +4714,7 @@
               </w:rPr>
               <w:t>.println</w:t>
             </w:r>
+            <w:proofErr w:type="spellEnd"/>
             <w:r>
               <w:rPr>
                 <w:rFonts w:ascii="Courier New" w:eastAsia="Times New Roman" w:hAnsi="Courier New" w:cs="Courier New"/>
@@ -4555,6 +4783,7 @@
               <w:br/>
               <w:t xml:space="preserve">        </w:t>
             </w:r>
+            <w:proofErr w:type="spellStart"/>
             <w:r>
               <w:rPr>
                 <w:rFonts w:ascii="Courier New" w:eastAsia="Times New Roman" w:hAnsi="Courier New" w:cs="Courier New"/>
@@ -4586,6 +4815,7 @@
               </w:rPr>
               <w:t>.println</w:t>
             </w:r>
+            <w:proofErr w:type="spellEnd"/>
             <w:r>
               <w:rPr>
                 <w:rFonts w:ascii="Courier New" w:eastAsia="Times New Roman" w:hAnsi="Courier New" w:cs="Courier New"/>
@@ -4641,6 +4871,7 @@
               </w:rPr>
               <w:t>].</w:t>
             </w:r>
+            <w:proofErr w:type="spellStart"/>
             <w:r>
               <w:rPr>
                 <w:rFonts w:ascii="Courier New" w:eastAsia="Times New Roman" w:hAnsi="Courier New" w:cs="Courier New"/>
@@ -4651,6 +4882,7 @@
               </w:rPr>
               <w:t>getReturnType</w:t>
             </w:r>
+            <w:proofErr w:type="spellEnd"/>
             <w:r>
               <w:rPr>
                 <w:rFonts w:ascii="Courier New" w:eastAsia="Times New Roman" w:hAnsi="Courier New" w:cs="Courier New"/>
@@ -4660,6 +4892,7 @@
               </w:rPr>
               <w:t>().</w:t>
             </w:r>
+            <w:proofErr w:type="spellStart"/>
             <w:r>
               <w:rPr>
                 <w:rFonts w:ascii="Courier New" w:eastAsia="Times New Roman" w:hAnsi="Courier New" w:cs="Courier New"/>
@@ -4670,6 +4903,7 @@
               </w:rPr>
               <w:t>getSimpleName</w:t>
             </w:r>
+            <w:proofErr w:type="spellEnd"/>
             <w:r>
               <w:rPr>
                 <w:rFonts w:ascii="Courier New" w:eastAsia="Times New Roman" w:hAnsi="Courier New" w:cs="Courier New"/>
@@ -7884,7 +8118,15 @@
         </w:rPr>
       </w:pPr>
       <w:r>
-        <w:t xml:space="preserve">On the first line of the input you will receive an integer </w:t>
+        <w:t xml:space="preserve">On the first line of the </w:t>
+      </w:r>
+      <w:proofErr w:type="gramStart"/>
+      <w:r>
+        <w:t>input</w:t>
+      </w:r>
+      <w:proofErr w:type="gramEnd"/>
+      <w:r>
+        <w:t xml:space="preserve"> you will receive an integer </w:t>
       </w:r>
       <w:r>
         <w:rPr>
@@ -11853,12 +12095,21 @@
         </w:rPr>
         <w:t xml:space="preserve"> (</w:t>
       </w:r>
+      <w:proofErr w:type="gramStart"/>
       <w:r>
         <w:rPr>
           <w:rFonts w:cstheme="minorHAnsi"/>
           <w:bCs/>
         </w:rPr>
-        <w:t xml:space="preserve">pay attention to the exclamation mark when printing </w:t>
+        <w:t>pay</w:t>
+      </w:r>
+      <w:proofErr w:type="gramEnd"/>
+      <w:r>
+        <w:rPr>
+          <w:rFonts w:cstheme="minorHAnsi"/>
+          <w:bCs/>
+        </w:rPr>
+        <w:t xml:space="preserve"> attention to the exclamation mark when printing </w:t>
       </w:r>
       <w:r>
         <w:rPr>
@@ -15995,6 +16246,7 @@
       <w:r>
         <w:t xml:space="preserve">An </w:t>
       </w:r>
+      <w:proofErr w:type="gramStart"/>
       <w:r>
         <w:rPr>
           <w:rFonts w:ascii="Consolas" w:hAnsi="Consolas"/>
@@ -16010,6 +16262,7 @@
         </w:rPr>
         <w:t>(</w:t>
       </w:r>
+      <w:proofErr w:type="gramEnd"/>
       <w:r>
         <w:rPr>
           <w:rFonts w:ascii="Consolas" w:hAnsi="Consolas"/>
@@ -16069,12 +16322,21 @@
       <w:r>
         <w:t xml:space="preserve">A </w:t>
       </w:r>
+      <w:proofErr w:type="gramStart"/>
       <w:r>
         <w:rPr>
           <w:rFonts w:ascii="Consolas" w:hAnsi="Consolas"/>
           <w:b/>
         </w:rPr>
-        <w:t>remove()</w:t>
+        <w:t>remove(</w:t>
+      </w:r>
+      <w:proofErr w:type="gramEnd"/>
+      <w:r>
+        <w:rPr>
+          <w:rFonts w:ascii="Consolas" w:hAnsi="Consolas"/>
+          <w:b/>
+        </w:rPr>
+        <w:t>)</w:t>
       </w:r>
       <w:r>
         <w:rPr>
@@ -16142,6 +16404,7 @@
       <w:r>
         <w:t xml:space="preserve">An </w:t>
       </w:r>
+      <w:proofErr w:type="gramStart"/>
       <w:r>
         <w:rPr>
           <w:rFonts w:ascii="Consolas" w:hAnsi="Consolas"/>
@@ -16157,6 +16420,7 @@
         </w:rPr>
         <w:t>(</w:t>
       </w:r>
+      <w:proofErr w:type="gramEnd"/>
       <w:r>
         <w:rPr>
           <w:rFonts w:ascii="Consolas" w:hAnsi="Consolas"/>
@@ -16207,12 +16471,21 @@
       <w:r>
         <w:t xml:space="preserve">A </w:t>
       </w:r>
+      <w:proofErr w:type="gramStart"/>
       <w:r>
         <w:rPr>
           <w:rFonts w:ascii="Consolas" w:hAnsi="Consolas"/>
           <w:b/>
         </w:rPr>
-        <w:t>remove()</w:t>
+        <w:t>remove(</w:t>
+      </w:r>
+      <w:proofErr w:type="gramEnd"/>
+      <w:r>
+        <w:rPr>
+          <w:rFonts w:ascii="Consolas" w:hAnsi="Consolas"/>
+          <w:b/>
+        </w:rPr>
+        <w:t>)</w:t>
       </w:r>
       <w:r>
         <w:rPr>
@@ -19107,8 +19380,8 @@
       </w:pPr>
     </w:p>
     <w:sectPr>
-      <w:headerReference w:type="default" r:id="rId10"/>
-      <w:footerReference w:type="default" r:id="rId11"/>
+      <w:headerReference w:type="default" r:id="rId11"/>
+      <w:footerReference w:type="default" r:id="rId12"/>
       <w:pgSz w:w="11909" w:h="16834" w:code="9"/>
       <w:pgMar w:top="567" w:right="737" w:bottom="1077" w:left="737" w:header="567" w:footer="794" w:gutter="0"/>
       <w:cols w:space="720"/>
@@ -19331,7 +19604,23 @@
                               <w:sz w:val="17"/>
                               <w:szCs w:val="17"/>
                             </w:rPr>
-                            <w:t xml:space="preserve">© SoftUni – </w:t>
+                            <w:t xml:space="preserve">© </w:t>
+                          </w:r>
+                          <w:proofErr w:type="spellStart"/>
+                          <w:r>
+                            <w:rPr>
+                              <w:sz w:val="17"/>
+                              <w:szCs w:val="17"/>
+                            </w:rPr>
+                            <w:t>SoftUni</w:t>
+                          </w:r>
+                          <w:proofErr w:type="spellEnd"/>
+                          <w:r>
+                            <w:rPr>
+                              <w:sz w:val="17"/>
+                              <w:szCs w:val="17"/>
+                            </w:rPr>
+                            <w:t xml:space="preserve"> – </w:t>
                           </w:r>
                           <w:hyperlink r:id="rId1" w:history="1">
                             <w:r>
@@ -19943,7 +20232,23 @@
                         <w:sz w:val="17"/>
                         <w:szCs w:val="17"/>
                       </w:rPr>
-                      <w:t xml:space="preserve">© SoftUni – </w:t>
+                      <w:t xml:space="preserve">© </w:t>
+                    </w:r>
+                    <w:proofErr w:type="spellStart"/>
+                    <w:r>
+                      <w:rPr>
+                        <w:sz w:val="17"/>
+                        <w:szCs w:val="17"/>
+                      </w:rPr>
+                      <w:t>SoftUni</w:t>
+                    </w:r>
+                    <w:proofErr w:type="spellEnd"/>
+                    <w:r>
+                      <w:rPr>
+                        <w:sz w:val="17"/>
+                        <w:szCs w:val="17"/>
+                      </w:rPr>
+                      <w:t xml:space="preserve"> – </w:t>
                     </w:r>
                     <w:hyperlink r:id="rId21" w:history="1">
                       <w:r>
@@ -27146,6 +27451,18 @@
       <w:rFonts w:cs="Courier New"/>
     </w:rPr>
   </w:style>
+  <w:style w:type="character" w:styleId="UnresolvedMention">
+    <w:name w:val="Unresolved Mention"/>
+    <w:basedOn w:val="DefaultParagraphFont"/>
+    <w:uiPriority w:val="99"/>
+    <w:semiHidden/>
+    <w:unhideWhenUsed/>
+    <w:rsid w:val="00B50B81"/>
+    <w:rPr>
+      <w:color w:val="605E5C"/>
+      <w:shd w:val="clear" w:color="auto" w:fill="E1DFDD"/>
+    </w:rPr>
+  </w:style>
 </w:styles>
 </file>
 

</xml_diff>